<commit_message>
Updated Kardia Fetcher to use OKHttp
Increased MainActivity stability with resize function
Changed Image Loading to OKHttp.
</commit_message>
<xml_diff>
--- a/CRM App Documentation.docx
+++ b/CRM App Documentation.docx
@@ -14,23 +14,7 @@
           <w:sz w:val="24"/>
           <w:szCs w:val="24"/>
         </w:rPr>
-        <w:t xml:space="preserve">Documentation by Judah </w:t>
-      </w:r>
-      <w:proofErr w:type="spellStart"/>
-      <w:r>
-        <w:rPr>
-          <w:sz w:val="24"/>
-          <w:szCs w:val="24"/>
-        </w:rPr>
-        <w:t>Sistrunk</w:t>
-      </w:r>
-      <w:proofErr w:type="spellEnd"/>
-      <w:r>
-        <w:rPr>
-          <w:sz w:val="24"/>
-          <w:szCs w:val="24"/>
-        </w:rPr>
-        <w:t xml:space="preserve"> on 7/29/16</w:t>
+        <w:t>Documentation by Judah Sistrunk on 7/29/16</w:t>
       </w:r>
     </w:p>
     <w:p>
@@ -165,166 +149,36 @@
           <w:sz w:val="24"/>
           <w:szCs w:val="24"/>
         </w:rPr>
-        <w:t xml:space="preserve"> information is a complex process. First there is the </w:t>
-      </w:r>
-      <w:proofErr w:type="spellStart"/>
-      <w:r>
-        <w:rPr>
-          <w:sz w:val="24"/>
-          <w:szCs w:val="24"/>
-        </w:rPr>
-        <w:t>Kardia</w:t>
-      </w:r>
-      <w:proofErr w:type="spellEnd"/>
-      <w:r>
-        <w:rPr>
-          <w:sz w:val="24"/>
-          <w:szCs w:val="24"/>
-        </w:rPr>
-        <w:t xml:space="preserve"> fetcher. This is the thing that actually connects to the server and gets the stuff the app needs. If has several specific functions that can get the specific things you need. It will return what you want as either an object or a list of objects depending on what you requested. Once the information gets to the app it is stored in the local database. The local database is complicated. First, there is the CRM contract. This class holds all the constants used by the database. Then there is the CRM open helper. This class </w:t>
-      </w:r>
-      <w:r>
-        <w:rPr>
-          <w:sz w:val="24"/>
-          <w:szCs w:val="24"/>
-        </w:rPr>
-        <w:t xml:space="preserve">creates the database when the app is first opened. The thing that does all the actual querying is the </w:t>
-      </w:r>
-      <w:proofErr w:type="spellStart"/>
-      <w:r>
-        <w:rPr>
-          <w:sz w:val="24"/>
-          <w:szCs w:val="24"/>
-        </w:rPr>
-        <w:t>Kardia</w:t>
-      </w:r>
-      <w:proofErr w:type="spellEnd"/>
-      <w:r>
-        <w:rPr>
-          <w:sz w:val="24"/>
-          <w:szCs w:val="24"/>
-        </w:rPr>
-        <w:t xml:space="preserve"> provider. This class is not supposed to be referenced directly. Instead, you have to use </w:t>
-      </w:r>
-      <w:proofErr w:type="spellStart"/>
-      <w:proofErr w:type="gramStart"/>
-      <w:r>
-        <w:rPr>
-          <w:sz w:val="24"/>
-          <w:szCs w:val="24"/>
-        </w:rPr>
-        <w:t>context.getContentProvider</w:t>
-      </w:r>
-      <w:proofErr w:type="spellEnd"/>
-      <w:proofErr w:type="gramEnd"/>
-      <w:r>
-        <w:rPr>
-          <w:sz w:val="24"/>
-          <w:szCs w:val="24"/>
-        </w:rPr>
-        <w:t xml:space="preserve">.(query, insert, update, or delete) in order to access the database. </w:t>
-      </w:r>
-    </w:p>
-    <w:p>
-      <w:pPr>
-        <w:rPr>
-          <w:sz w:val="24"/>
-          <w:szCs w:val="24"/>
-        </w:rPr>
-      </w:pPr>
-      <w:r>
-        <w:rPr>
-          <w:sz w:val="24"/>
-          <w:szCs w:val="24"/>
-        </w:rPr>
-        <w:t xml:space="preserve">In order to use the </w:t>
-      </w:r>
-      <w:proofErr w:type="spellStart"/>
-      <w:r>
-        <w:rPr>
-          <w:sz w:val="24"/>
-          <w:szCs w:val="24"/>
-        </w:rPr>
-        <w:t>Kardia</w:t>
-      </w:r>
-      <w:proofErr w:type="spellEnd"/>
-      <w:r>
-        <w:rPr>
-          <w:sz w:val="24"/>
-          <w:szCs w:val="24"/>
-        </w:rPr>
-        <w:t xml:space="preserve"> fetcher, you must create an </w:t>
-      </w:r>
-      <w:proofErr w:type="spellStart"/>
-      <w:r>
-        <w:rPr>
-          <w:sz w:val="24"/>
-          <w:szCs w:val="24"/>
-        </w:rPr>
-        <w:t>async</w:t>
-      </w:r>
-      <w:proofErr w:type="spellEnd"/>
-      <w:r>
-        <w:rPr>
-          <w:sz w:val="24"/>
-          <w:szCs w:val="24"/>
-        </w:rPr>
-        <w:t xml:space="preserve"> task. The fetcher cannot be used in the main thread. It will cause a main thread exception. You must use an </w:t>
-      </w:r>
-      <w:proofErr w:type="spellStart"/>
-      <w:r>
-        <w:rPr>
-          <w:sz w:val="24"/>
-          <w:szCs w:val="24"/>
-        </w:rPr>
-        <w:t>async</w:t>
-      </w:r>
-      <w:proofErr w:type="spellEnd"/>
-      <w:r>
-        <w:rPr>
-          <w:sz w:val="24"/>
-          <w:szCs w:val="24"/>
-        </w:rPr>
-        <w:t xml:space="preserve"> task. There should be a couple of examples of how this works in the code already. If you ever need to access </w:t>
-      </w:r>
-      <w:proofErr w:type="spellStart"/>
-      <w:r>
-        <w:rPr>
-          <w:sz w:val="24"/>
-          <w:szCs w:val="24"/>
-        </w:rPr>
-        <w:t>kardia</w:t>
-      </w:r>
-      <w:proofErr w:type="spellEnd"/>
-      <w:r>
-        <w:rPr>
-          <w:sz w:val="24"/>
-          <w:szCs w:val="24"/>
-        </w:rPr>
-        <w:t xml:space="preserve">, use what has already been done as an example. </w:t>
-      </w:r>
-      <w:r>
-        <w:rPr>
-          <w:sz w:val="24"/>
-          <w:szCs w:val="24"/>
-        </w:rPr>
-        <w:t xml:space="preserve">It would be nice is someone later down the line finds a way to put the </w:t>
-      </w:r>
-      <w:proofErr w:type="spellStart"/>
-      <w:r>
-        <w:rPr>
-          <w:sz w:val="24"/>
-          <w:szCs w:val="24"/>
-        </w:rPr>
-        <w:t>async</w:t>
-      </w:r>
-      <w:proofErr w:type="spellEnd"/>
-      <w:r>
-        <w:rPr>
-          <w:sz w:val="24"/>
-          <w:szCs w:val="24"/>
-        </w:rPr>
-        <w:t xml:space="preserve"> task into a public class that can be used anywhere. This would be preferred over the way that it is currently being done. Rather than making a private class for everything, you could just use a public class that can handle everything you </w:t>
+        <w:t xml:space="preserve"> information is a complex process. First there is the Kardia fetcher. This is the thing that actually connects to the server and gets the stuff the app needs. If has several specific functions that can get the specific things you need. It will return what you want as either an object or a list of objects depending on what you requested. Once the information gets to the app it is stored in the local database. The local database is complicated. First, there is the CRM contract. This class holds all the constants used by the database. Then there is the CRM open helper. This class </w:t>
+      </w:r>
+      <w:r>
+        <w:rPr>
+          <w:sz w:val="24"/>
+          <w:szCs w:val="24"/>
+        </w:rPr>
+        <w:t xml:space="preserve">creates the database when the app is first opened. The thing that does all the actual querying is the Kardia provider. This class is not supposed to be referenced directly. Instead, you have to use context.getContentProvider.(query, insert, update, or delete) in order to access the database. </w:t>
+      </w:r>
+    </w:p>
+    <w:p>
+      <w:pPr>
+        <w:rPr>
+          <w:sz w:val="24"/>
+          <w:szCs w:val="24"/>
+        </w:rPr>
+      </w:pPr>
+      <w:r>
+        <w:rPr>
+          <w:sz w:val="24"/>
+          <w:szCs w:val="24"/>
+        </w:rPr>
+        <w:t xml:space="preserve">In order to use the Kardia fetcher, you must create an async task. The fetcher cannot be used in the main thread. It will cause a main thread exception. You must use an async task. There should be a couple of examples of how this works in the code already. If you ever need to access kardia, use what has already been done as an example. </w:t>
+      </w:r>
+      <w:r>
+        <w:rPr>
+          <w:sz w:val="24"/>
+          <w:szCs w:val="24"/>
+        </w:rPr>
+        <w:t xml:space="preserve">It would be nice is someone later down the line finds a way to put the async task into a public class that can be used anywhere. This would be preferred over the way that it is currently being done. Rather than making a private class for everything, you could just use a public class that can handle everything you </w:t>
       </w:r>
       <w:r>
         <w:rPr>
@@ -332,54 +186,22 @@
           <w:szCs w:val="24"/>
         </w:rPr>
         <w:lastRenderedPageBreak/>
-        <w:t xml:space="preserve">need. That way it can be more modular. The post and patch </w:t>
-      </w:r>
-      <w:proofErr w:type="spellStart"/>
-      <w:r>
-        <w:rPr>
-          <w:sz w:val="24"/>
-          <w:szCs w:val="24"/>
-        </w:rPr>
-        <w:t>json</w:t>
-      </w:r>
-      <w:proofErr w:type="spellEnd"/>
-      <w:r>
-        <w:rPr>
-          <w:sz w:val="24"/>
-          <w:szCs w:val="24"/>
-        </w:rPr>
-        <w:t xml:space="preserve"> classes are good examples of this. </w:t>
-      </w:r>
-    </w:p>
-    <w:p>
-      <w:pPr>
-        <w:rPr>
-          <w:sz w:val="24"/>
-          <w:szCs w:val="24"/>
-        </w:rPr>
-      </w:pPr>
-      <w:r>
-        <w:rPr>
-          <w:sz w:val="24"/>
-          <w:szCs w:val="24"/>
-        </w:rPr>
-        <w:t xml:space="preserve">Information is passed back and forth between fragments and views using intents and </w:t>
-      </w:r>
-      <w:proofErr w:type="spellStart"/>
-      <w:r>
-        <w:rPr>
-          <w:sz w:val="24"/>
-          <w:szCs w:val="24"/>
-        </w:rPr>
-        <w:t>args</w:t>
-      </w:r>
-      <w:proofErr w:type="spellEnd"/>
-      <w:r>
-        <w:rPr>
-          <w:sz w:val="24"/>
-          <w:szCs w:val="24"/>
-        </w:rPr>
-        <w:t xml:space="preserve">. The database is not accessed much, so you need to pass things around a lot. This does make the code a bit messy and hard to deal with. It also makes adding columns to the database very difficult since you have to make new variables to pass around. If someone could make this better sometime down the line, it would be greatly appreciated. A function that gets or sets partner information from/to the database would be nice rather than setting up a new query every time you need something. </w:t>
+        <w:t xml:space="preserve">need. That way it can be more modular. The post and patch json classes are good examples of this. </w:t>
+      </w:r>
+    </w:p>
+    <w:p>
+      <w:pPr>
+        <w:rPr>
+          <w:sz w:val="24"/>
+          <w:szCs w:val="24"/>
+        </w:rPr>
+      </w:pPr>
+      <w:r>
+        <w:rPr>
+          <w:sz w:val="24"/>
+          <w:szCs w:val="24"/>
+        </w:rPr>
+        <w:t xml:space="preserve">Information is passed back and forth between fragments and views using intents and args. The database is not accessed much, so you need to pass things around a lot. This does make the code a bit messy and hard to deal with. It also makes adding columns to the database very difficult since you have to make new variables to pass around. If someone could make this better sometime down the line, it would be greatly appreciated. A function that gets or sets partner information from/to the database would be nice rather than setting up a new query every time you need something. </w:t>
       </w:r>
     </w:p>
     <w:p>
@@ -432,352 +254,565 @@
           <w:sz w:val="24"/>
           <w:szCs w:val="24"/>
         </w:rPr>
-        <w:t>get the timeline to work without networ</w:t>
+        <w:t>get the timeline to work without network access</w:t>
+      </w:r>
+    </w:p>
+    <w:p>
+      <w:pPr>
+        <w:rPr>
+          <w:sz w:val="24"/>
+          <w:szCs w:val="24"/>
+        </w:rPr>
+      </w:pPr>
+    </w:p>
+    <w:p>
+      <w:pPr>
+        <w:rPr>
+          <w:sz w:val="24"/>
+          <w:szCs w:val="24"/>
+        </w:rPr>
+      </w:pPr>
+      <w:r>
+        <w:rPr>
+          <w:sz w:val="24"/>
+          <w:szCs w:val="24"/>
+        </w:rPr>
+        <w:t>things done:</w:t>
+      </w:r>
+    </w:p>
+    <w:p>
+      <w:pPr>
+        <w:rPr>
+          <w:sz w:val="24"/>
+          <w:szCs w:val="24"/>
+        </w:rPr>
+      </w:pPr>
+      <w:r>
+        <w:rPr>
+          <w:sz w:val="24"/>
+          <w:szCs w:val="24"/>
+        </w:rPr>
+        <w:t>get account information</w:t>
+      </w:r>
+    </w:p>
+    <w:p>
+      <w:pPr>
+        <w:rPr>
+          <w:sz w:val="24"/>
+          <w:szCs w:val="24"/>
+        </w:rPr>
+      </w:pPr>
+      <w:r>
+        <w:rPr>
+          <w:sz w:val="24"/>
+          <w:szCs w:val="24"/>
+        </w:rPr>
+        <w:t>get list of partners</w:t>
+      </w:r>
+    </w:p>
+    <w:p>
+      <w:pPr>
+        <w:rPr>
+          <w:sz w:val="24"/>
+          <w:szCs w:val="24"/>
+        </w:rPr>
+      </w:pPr>
+      <w:r>
+        <w:rPr>
+          <w:sz w:val="24"/>
+          <w:szCs w:val="24"/>
+        </w:rPr>
+        <w:t>timeline</w:t>
+      </w:r>
+    </w:p>
+    <w:p>
+      <w:pPr>
+        <w:rPr>
+          <w:sz w:val="24"/>
+          <w:szCs w:val="24"/>
+        </w:rPr>
+      </w:pPr>
+      <w:r>
+        <w:rPr>
+          <w:sz w:val="24"/>
+          <w:szCs w:val="24"/>
+        </w:rPr>
+        <w:t>click phone number to call</w:t>
+      </w:r>
+    </w:p>
+    <w:p>
+      <w:pPr>
+        <w:rPr>
+          <w:sz w:val="24"/>
+          <w:szCs w:val="24"/>
+        </w:rPr>
+      </w:pPr>
+      <w:r>
+        <w:rPr>
+          <w:sz w:val="24"/>
+          <w:szCs w:val="24"/>
+        </w:rPr>
+        <w:t>click email to send email</w:t>
+      </w:r>
+    </w:p>
+    <w:p>
+      <w:pPr>
+        <w:rPr>
+          <w:sz w:val="24"/>
+          <w:szCs w:val="24"/>
+        </w:rPr>
+      </w:pPr>
+      <w:r>
+        <w:rPr>
+          <w:sz w:val="24"/>
+          <w:szCs w:val="24"/>
+        </w:rPr>
+        <w:t>click address for google map</w:t>
+      </w:r>
+    </w:p>
+    <w:p>
+      <w:pPr>
+        <w:rPr>
+          <w:sz w:val="24"/>
+          <w:szCs w:val="24"/>
+        </w:rPr>
+      </w:pPr>
+      <w:r>
+        <w:rPr>
+          <w:sz w:val="24"/>
+          <w:szCs w:val="24"/>
+        </w:rPr>
+        <w:t>patch for edits</w:t>
+      </w:r>
+    </w:p>
+    <w:p>
+      <w:pPr>
+        <w:rPr>
+          <w:sz w:val="24"/>
+          <w:szCs w:val="24"/>
+        </w:rPr>
+      </w:pPr>
+      <w:r>
+        <w:rPr>
+          <w:sz w:val="24"/>
+          <w:szCs w:val="24"/>
+        </w:rPr>
+        <w:t>w</w:t>
+      </w:r>
+      <w:r>
+        <w:rPr>
+          <w:sz w:val="24"/>
+          <w:szCs w:val="24"/>
+        </w:rPr>
+        <w:t>ay to choose protocol and port number</w:t>
+      </w:r>
+    </w:p>
+    <w:p>
+      <w:pPr>
+        <w:rPr>
+          <w:sz w:val="24"/>
+          <w:szCs w:val="24"/>
+        </w:rPr>
+      </w:pPr>
+      <w:r>
+        <w:rPr>
+          <w:sz w:val="24"/>
+          <w:szCs w:val="24"/>
+        </w:rPr>
+        <w:t>sign out</w:t>
+      </w:r>
+    </w:p>
+    <w:p>
+      <w:pPr>
+        <w:rPr>
+          <w:sz w:val="24"/>
+          <w:szCs w:val="24"/>
+        </w:rPr>
+      </w:pPr>
+      <w:r>
+        <w:rPr>
+          <w:sz w:val="24"/>
+          <w:szCs w:val="24"/>
+        </w:rPr>
+        <w:t>add contacts</w:t>
+      </w:r>
+    </w:p>
+    <w:p>
+      <w:pPr>
+        <w:rPr>
+          <w:sz w:val="24"/>
+          <w:szCs w:val="24"/>
+        </w:rPr>
+      </w:pPr>
+    </w:p>
+    <w:p>
+      <w:pPr>
+        <w:rPr>
+          <w:sz w:val="24"/>
+          <w:szCs w:val="24"/>
+        </w:rPr>
+      </w:pPr>
+    </w:p>
+    <w:p>
+      <w:pPr>
+        <w:rPr>
+          <w:sz w:val="24"/>
+          <w:szCs w:val="24"/>
+        </w:rPr>
+      </w:pPr>
+      <w:r>
+        <w:rPr>
+          <w:sz w:val="24"/>
+          <w:szCs w:val="24"/>
+        </w:rPr>
+        <w:lastRenderedPageBreak/>
+        <w:t>Dumb things the app likes to do:</w:t>
+      </w:r>
+    </w:p>
+    <w:p>
+      <w:pPr>
+        <w:rPr>
+          <w:sz w:val="24"/>
+          <w:szCs w:val="24"/>
+        </w:rPr>
+      </w:pPr>
+    </w:p>
+    <w:p>
+      <w:pPr>
+        <w:rPr>
+          <w:sz w:val="24"/>
+          <w:szCs w:val="24"/>
+        </w:rPr>
+      </w:pPr>
+      <w:r>
+        <w:rPr>
+          <w:sz w:val="24"/>
+          <w:szCs w:val="24"/>
+        </w:rPr>
+        <w:t>Sometimes the app will open with no information in it. When this happens, you have to uninstall and reinstall the app. This is a pain. :( As far as we can tell, this has something to do with not having network access.</w:t>
+      </w:r>
+    </w:p>
+    <w:p>
+      <w:pPr>
+        <w:rPr>
+          <w:sz w:val="24"/>
+          <w:szCs w:val="24"/>
+        </w:rPr>
+      </w:pPr>
+      <w:r>
+        <w:rPr>
+          <w:sz w:val="24"/>
+          <w:szCs w:val="24"/>
+        </w:rPr>
+        <w:t>Sometimes the app will forget contacts.</w:t>
+      </w:r>
+    </w:p>
+    <w:p>
+      <w:pPr>
+        <w:rPr>
+          <w:sz w:val="24"/>
+          <w:szCs w:val="24"/>
+        </w:rPr>
+      </w:pPr>
+      <w:r>
+        <w:rPr>
+          <w:sz w:val="24"/>
+          <w:szCs w:val="24"/>
+        </w:rPr>
+        <w:t>Sometimes the app will display blank information if there is no network access.</w:t>
+      </w:r>
+    </w:p>
+    <w:p>
+      <w:pPr>
+        <w:rPr>
+          <w:sz w:val="24"/>
+          <w:szCs w:val="24"/>
+        </w:rPr>
+      </w:pPr>
+    </w:p>
+    <w:p>
+      <w:pPr>
+        <w:rPr>
+          <w:sz w:val="24"/>
+          <w:szCs w:val="24"/>
+        </w:rPr>
+      </w:pPr>
+      <w:r>
+        <w:rPr>
+          <w:sz w:val="24"/>
+          <w:szCs w:val="24"/>
+        </w:rPr>
+        <w:t>Plead:</w:t>
+      </w:r>
+    </w:p>
+    <w:p>
+      <w:pPr>
+        <w:rPr>
+          <w:sz w:val="24"/>
+          <w:szCs w:val="24"/>
+        </w:rPr>
+      </w:pPr>
+      <w:r>
+        <w:rPr>
+          <w:sz w:val="24"/>
+          <w:szCs w:val="24"/>
+        </w:rPr>
+        <w:t xml:space="preserve">Please comment everything you do. </w:t>
+      </w:r>
+      <w:r>
+        <w:rPr>
+          <w:sz w:val="24"/>
+          <w:szCs w:val="24"/>
+        </w:rPr>
+        <w:t>There has been a whole lot of wasted time working on this app due to poor documentation and lack of comments. Please be considerate of the people that will work on this after you. Comment whatever you add or change. It will be greatly appreciated. : )</w:t>
+      </w:r>
+    </w:p>
+    <w:p>
+      <w:pPr>
+        <w:rPr>
+          <w:sz w:val="24"/>
+          <w:szCs w:val="24"/>
+        </w:rPr>
+      </w:pPr>
+      <w:r>
+        <w:rPr>
+          <w:sz w:val="24"/>
+          <w:szCs w:val="24"/>
+        </w:rPr>
+        <w:tab/>
+        <w:t>-Judah Sistrunk</w:t>
+      </w:r>
+    </w:p>
+    <w:p>
+      <w:pPr>
+        <w:rPr>
+          <w:b/>
+          <w:sz w:val="24"/>
+          <w:szCs w:val="24"/>
+        </w:rPr>
+      </w:pPr>
+    </w:p>
+    <w:p>
+      <w:pPr>
+        <w:rPr>
+          <w:b/>
+          <w:sz w:val="24"/>
+          <w:szCs w:val="24"/>
+        </w:rPr>
+      </w:pPr>
+      <w:r>
+        <w:rPr>
+          <w:b/>
+          <w:sz w:val="24"/>
+          <w:szCs w:val="24"/>
+        </w:rPr>
+        <w:t xml:space="preserve">Talk with </w:t>
+      </w:r>
+      <w:r>
+        <w:rPr>
+          <w:b/>
+          <w:sz w:val="24"/>
+          <w:szCs w:val="24"/>
+        </w:rPr>
+        <w:t>Greg</w:t>
+      </w:r>
+      <w:r>
+        <w:rPr>
+          <w:b/>
+          <w:sz w:val="24"/>
+          <w:szCs w:val="24"/>
+        </w:rPr>
+        <w:t xml:space="preserve"> – 7/24/2017</w:t>
+      </w:r>
+    </w:p>
+    <w:p>
+      <w:pPr>
+        <w:rPr>
+          <w:sz w:val="24"/>
+          <w:szCs w:val="24"/>
+          <w:u w:val="single"/>
+        </w:rPr>
+      </w:pPr>
+      <w:r>
+        <w:rPr>
+          <w:sz w:val="24"/>
+          <w:szCs w:val="24"/>
+          <w:u w:val="single"/>
+        </w:rPr>
+        <w:t>Interaction</w:t>
+      </w:r>
+    </w:p>
+    <w:p>
+      <w:pPr>
+        <w:ind w:firstLine="720"/>
+        <w:rPr>
+          <w:sz w:val="24"/>
+          <w:szCs w:val="24"/>
+        </w:rPr>
+      </w:pPr>
+      <w:r>
+        <w:rPr>
+          <w:sz w:val="24"/>
+          <w:szCs w:val="24"/>
+        </w:rPr>
+        <w:t>Calls from intents from app. Record later within interface.</w:t>
+      </w:r>
+    </w:p>
+    <w:p>
+      <w:pPr>
+        <w:rPr>
+          <w:sz w:val="24"/>
+          <w:szCs w:val="24"/>
+        </w:rPr>
+      </w:pPr>
+      <w:r>
+        <w:rPr>
+          <w:sz w:val="24"/>
+          <w:szCs w:val="24"/>
+        </w:rPr>
+        <w:t>Person Search API still not working properly. (Waiting on Greg)</w:t>
+      </w:r>
+    </w:p>
+    <w:p>
+      <w:pPr>
+        <w:rPr>
+          <w:sz w:val="24"/>
+          <w:szCs w:val="24"/>
+        </w:rPr>
+      </w:pPr>
+      <w:r>
+        <w:rPr>
+          <w:sz w:val="24"/>
+          <w:szCs w:val="24"/>
+        </w:rPr>
+        <w:t>Trust Data Cache for short period of time. (5-10 minutes) configurable by user</w:t>
+      </w:r>
+      <w:r>
+        <w:rPr>
+          <w:sz w:val="24"/>
+          <w:szCs w:val="24"/>
+        </w:rPr>
+        <w:t>.</w:t>
+      </w:r>
+    </w:p>
+    <w:p>
+      <w:pPr>
+        <w:rPr>
+          <w:sz w:val="24"/>
+          <w:szCs w:val="24"/>
+        </w:rPr>
+      </w:pPr>
+      <w:r>
+        <w:rPr>
+          <w:sz w:val="24"/>
+          <w:szCs w:val="24"/>
+        </w:rPr>
+        <w:t>No SyncAdapter.</w:t>
+      </w:r>
+    </w:p>
+    <w:p>
+      <w:pPr>
+        <w:rPr>
+          <w:sz w:val="24"/>
+          <w:szCs w:val="24"/>
+          <w:u w:val="single"/>
+        </w:rPr>
+      </w:pPr>
+      <w:r>
+        <w:rPr>
+          <w:sz w:val="24"/>
+          <w:szCs w:val="24"/>
+          <w:u w:val="single"/>
+        </w:rPr>
+        <w:t>EngagementTracks</w:t>
+      </w:r>
+    </w:p>
+    <w:p>
+      <w:pPr>
+        <w:ind w:left="720"/>
+        <w:rPr>
+          <w:sz w:val="24"/>
+          <w:szCs w:val="24"/>
+        </w:rPr>
+      </w:pPr>
+      <w:r>
+        <w:rPr>
+          <w:sz w:val="24"/>
+          <w:szCs w:val="24"/>
+        </w:rPr>
+        <w:t>New engagement.</w:t>
+      </w:r>
+    </w:p>
+    <w:p>
+      <w:pPr>
+        <w:ind w:left="720"/>
+        <w:rPr>
+          <w:sz w:val="24"/>
+          <w:szCs w:val="24"/>
+        </w:rPr>
+      </w:pPr>
+      <w:r>
+        <w:rPr>
+          <w:sz w:val="24"/>
+          <w:szCs w:val="24"/>
+        </w:rPr>
+        <w:t>Modify Label</w:t>
+      </w:r>
+      <w:r>
+        <w:rPr>
+          <w:sz w:val="24"/>
+          <w:szCs w:val="24"/>
+        </w:rPr>
+        <w:t xml:space="preserve"> </w:t>
+      </w:r>
+      <w:r>
+        <w:rPr>
+          <w:sz w:val="24"/>
+          <w:szCs w:val="24"/>
+        </w:rPr>
+        <w:t>per Engagement</w:t>
+      </w:r>
+      <w:r>
+        <w:rPr>
+          <w:sz w:val="24"/>
+          <w:szCs w:val="24"/>
+        </w:rPr>
+        <w:t>.</w:t>
+      </w:r>
+    </w:p>
+    <w:p>
+      <w:pPr>
+        <w:ind w:left="720"/>
+        <w:rPr>
+          <w:sz w:val="24"/>
+          <w:szCs w:val="24"/>
+        </w:rPr>
+      </w:pPr>
+      <w:r>
+        <w:rPr>
+          <w:sz w:val="24"/>
+          <w:szCs w:val="24"/>
+        </w:rPr>
+        <w:t>Comments per step</w:t>
+      </w:r>
+    </w:p>
+    <w:p>
+      <w:pPr>
+        <w:ind w:left="720"/>
+        <w:rPr>
+          <w:sz w:val="24"/>
+          <w:szCs w:val="24"/>
+        </w:rPr>
+      </w:pPr>
+      <w:r>
+        <w:rPr>
+          <w:sz w:val="24"/>
+          <w:szCs w:val="24"/>
+        </w:rPr>
+        <w:t>Move up a step.</w:t>
       </w:r>
       <w:bookmarkStart w:id="0" w:name="_GoBack"/>
       <w:bookmarkEnd w:id="0"/>
-      <w:r>
-        <w:rPr>
-          <w:sz w:val="24"/>
-          <w:szCs w:val="24"/>
-        </w:rPr>
-        <w:t>k access</w:t>
-      </w:r>
-    </w:p>
-    <w:p>
-      <w:pPr>
-        <w:rPr>
-          <w:sz w:val="24"/>
-          <w:szCs w:val="24"/>
-        </w:rPr>
-      </w:pPr>
-    </w:p>
-    <w:p>
-      <w:pPr>
-        <w:rPr>
-          <w:sz w:val="24"/>
-          <w:szCs w:val="24"/>
-        </w:rPr>
-      </w:pPr>
-      <w:r>
-        <w:rPr>
-          <w:sz w:val="24"/>
-          <w:szCs w:val="24"/>
-        </w:rPr>
-        <w:t>things done:</w:t>
-      </w:r>
-    </w:p>
-    <w:p>
-      <w:pPr>
-        <w:rPr>
-          <w:sz w:val="24"/>
-          <w:szCs w:val="24"/>
-        </w:rPr>
-      </w:pPr>
-      <w:r>
-        <w:rPr>
-          <w:sz w:val="24"/>
-          <w:szCs w:val="24"/>
-        </w:rPr>
-        <w:t>get account information</w:t>
-      </w:r>
-    </w:p>
-    <w:p>
-      <w:pPr>
-        <w:rPr>
-          <w:sz w:val="24"/>
-          <w:szCs w:val="24"/>
-        </w:rPr>
-      </w:pPr>
-      <w:r>
-        <w:rPr>
-          <w:sz w:val="24"/>
-          <w:szCs w:val="24"/>
-        </w:rPr>
-        <w:t>get list of partners</w:t>
-      </w:r>
-    </w:p>
-    <w:p>
-      <w:pPr>
-        <w:rPr>
-          <w:sz w:val="24"/>
-          <w:szCs w:val="24"/>
-        </w:rPr>
-      </w:pPr>
-      <w:r>
-        <w:rPr>
-          <w:sz w:val="24"/>
-          <w:szCs w:val="24"/>
-        </w:rPr>
-        <w:t>timeline</w:t>
-      </w:r>
-    </w:p>
-    <w:p>
-      <w:pPr>
-        <w:rPr>
-          <w:sz w:val="24"/>
-          <w:szCs w:val="24"/>
-        </w:rPr>
-      </w:pPr>
-      <w:r>
-        <w:rPr>
-          <w:sz w:val="24"/>
-          <w:szCs w:val="24"/>
-        </w:rPr>
-        <w:t>click phone number to call</w:t>
-      </w:r>
-    </w:p>
-    <w:p>
-      <w:pPr>
-        <w:rPr>
-          <w:sz w:val="24"/>
-          <w:szCs w:val="24"/>
-        </w:rPr>
-      </w:pPr>
-      <w:r>
-        <w:rPr>
-          <w:sz w:val="24"/>
-          <w:szCs w:val="24"/>
-        </w:rPr>
-        <w:t>click email to send email</w:t>
-      </w:r>
-    </w:p>
-    <w:p>
-      <w:pPr>
-        <w:rPr>
-          <w:sz w:val="24"/>
-          <w:szCs w:val="24"/>
-        </w:rPr>
-      </w:pPr>
-      <w:r>
-        <w:rPr>
-          <w:sz w:val="24"/>
-          <w:szCs w:val="24"/>
-        </w:rPr>
-        <w:t>click address for google map</w:t>
-      </w:r>
-    </w:p>
-    <w:p>
-      <w:pPr>
-        <w:rPr>
-          <w:sz w:val="24"/>
-          <w:szCs w:val="24"/>
-        </w:rPr>
-      </w:pPr>
-      <w:r>
-        <w:rPr>
-          <w:sz w:val="24"/>
-          <w:szCs w:val="24"/>
-        </w:rPr>
-        <w:t>patch for edits</w:t>
-      </w:r>
-    </w:p>
-    <w:p>
-      <w:pPr>
-        <w:rPr>
-          <w:sz w:val="24"/>
-          <w:szCs w:val="24"/>
-        </w:rPr>
-      </w:pPr>
-      <w:r>
-        <w:rPr>
-          <w:sz w:val="24"/>
-          <w:szCs w:val="24"/>
-        </w:rPr>
-        <w:t>w</w:t>
-      </w:r>
-      <w:r>
-        <w:rPr>
-          <w:sz w:val="24"/>
-          <w:szCs w:val="24"/>
-        </w:rPr>
-        <w:t>ay to choose protocol and port number</w:t>
-      </w:r>
-    </w:p>
-    <w:p>
-      <w:pPr>
-        <w:rPr>
-          <w:sz w:val="24"/>
-          <w:szCs w:val="24"/>
-        </w:rPr>
-      </w:pPr>
-      <w:r>
-        <w:rPr>
-          <w:sz w:val="24"/>
-          <w:szCs w:val="24"/>
-        </w:rPr>
-        <w:t>sign out</w:t>
-      </w:r>
-    </w:p>
-    <w:p>
-      <w:pPr>
-        <w:rPr>
-          <w:sz w:val="24"/>
-          <w:szCs w:val="24"/>
-        </w:rPr>
-      </w:pPr>
-      <w:r>
-        <w:rPr>
-          <w:sz w:val="24"/>
-          <w:szCs w:val="24"/>
-        </w:rPr>
-        <w:t>add contacts</w:t>
-      </w:r>
-    </w:p>
-    <w:p>
-      <w:pPr>
-        <w:rPr>
-          <w:sz w:val="24"/>
-          <w:szCs w:val="24"/>
-        </w:rPr>
-      </w:pPr>
-    </w:p>
-    <w:p>
-      <w:pPr>
-        <w:rPr>
-          <w:sz w:val="24"/>
-          <w:szCs w:val="24"/>
-        </w:rPr>
-      </w:pPr>
-    </w:p>
-    <w:p>
-      <w:pPr>
-        <w:rPr>
-          <w:sz w:val="24"/>
-          <w:szCs w:val="24"/>
-        </w:rPr>
-      </w:pPr>
-      <w:r>
-        <w:rPr>
-          <w:sz w:val="24"/>
-          <w:szCs w:val="24"/>
-        </w:rPr>
-        <w:lastRenderedPageBreak/>
-        <w:t>Dumb things the app likes to do:</w:t>
-      </w:r>
-    </w:p>
-    <w:p>
-      <w:pPr>
-        <w:rPr>
-          <w:sz w:val="24"/>
-          <w:szCs w:val="24"/>
-        </w:rPr>
-      </w:pPr>
-    </w:p>
-    <w:p>
-      <w:pPr>
-        <w:rPr>
-          <w:sz w:val="24"/>
-          <w:szCs w:val="24"/>
-        </w:rPr>
-      </w:pPr>
-      <w:r>
-        <w:rPr>
-          <w:sz w:val="24"/>
-          <w:szCs w:val="24"/>
-        </w:rPr>
-        <w:t>Sometimes the app will open with no information in it. When this happens, you have to uninstall and reinstall the app. This is a pain. :( As far as we can tell, this has something to do with not having network access.</w:t>
-      </w:r>
-    </w:p>
-    <w:p>
-      <w:pPr>
-        <w:rPr>
-          <w:sz w:val="24"/>
-          <w:szCs w:val="24"/>
-        </w:rPr>
-      </w:pPr>
-      <w:r>
-        <w:rPr>
-          <w:sz w:val="24"/>
-          <w:szCs w:val="24"/>
-        </w:rPr>
-        <w:t>Sometimes the app will forget contacts.</w:t>
-      </w:r>
-    </w:p>
-    <w:p>
-      <w:pPr>
-        <w:rPr>
-          <w:sz w:val="24"/>
-          <w:szCs w:val="24"/>
-        </w:rPr>
-      </w:pPr>
-      <w:r>
-        <w:rPr>
-          <w:sz w:val="24"/>
-          <w:szCs w:val="24"/>
-        </w:rPr>
-        <w:t>Sometimes the app will display blank information if there is no network access.</w:t>
-      </w:r>
-    </w:p>
-    <w:p>
-      <w:pPr>
-        <w:rPr>
-          <w:sz w:val="24"/>
-          <w:szCs w:val="24"/>
-        </w:rPr>
-      </w:pPr>
-    </w:p>
-    <w:p>
-      <w:pPr>
-        <w:rPr>
-          <w:sz w:val="24"/>
-          <w:szCs w:val="24"/>
-        </w:rPr>
-      </w:pPr>
-      <w:r>
-        <w:rPr>
-          <w:sz w:val="24"/>
-          <w:szCs w:val="24"/>
-        </w:rPr>
-        <w:t>Plead:</w:t>
-      </w:r>
-    </w:p>
-    <w:p>
-      <w:pPr>
-        <w:rPr>
-          <w:sz w:val="24"/>
-          <w:szCs w:val="24"/>
-        </w:rPr>
-      </w:pPr>
-      <w:r>
-        <w:rPr>
-          <w:sz w:val="24"/>
-          <w:szCs w:val="24"/>
-        </w:rPr>
-        <w:t xml:space="preserve">Please comment everything you do. </w:t>
-      </w:r>
-      <w:r>
-        <w:rPr>
-          <w:sz w:val="24"/>
-          <w:szCs w:val="24"/>
-        </w:rPr>
-        <w:t>There has been a whole lot of wasted time working on this app due to poor documentation and lack of comments. Please be considerate of the people that will work on this after you. Comment whatever you add or change. It will be greatly appreciated. : )</w:t>
-      </w:r>
-    </w:p>
-    <w:p>
-      <w:pPr>
-        <w:rPr>
-          <w:sz w:val="24"/>
-          <w:szCs w:val="24"/>
-        </w:rPr>
-      </w:pPr>
-      <w:r>
-        <w:rPr>
-          <w:sz w:val="24"/>
-          <w:szCs w:val="24"/>
-        </w:rPr>
-        <w:tab/>
-        <w:t xml:space="preserve">-Judah </w:t>
-      </w:r>
-      <w:proofErr w:type="spellStart"/>
-      <w:r>
-        <w:rPr>
-          <w:sz w:val="24"/>
-          <w:szCs w:val="24"/>
-        </w:rPr>
-        <w:t>Sistrunk</w:t>
-      </w:r>
-      <w:proofErr w:type="spellEnd"/>
     </w:p>
     <w:sectPr>
       <w:pgSz w:w="12240" w:h="15840"/>
@@ -961,7 +996,7 @@
     <w:lsdException w:name="Table Web 2" w:semiHidden="1" w:unhideWhenUsed="1"/>
     <w:lsdException w:name="Table Web 3" w:semiHidden="1" w:unhideWhenUsed="1"/>
     <w:lsdException w:name="Balloon Text" w:semiHidden="1" w:unhideWhenUsed="1"/>
-    <w:lsdException w:name="Table Grid" w:semiHidden="1" w:uiPriority="59" w:unhideWhenUsed="1"/>
+    <w:lsdException w:name="Table Grid" w:uiPriority="59"/>
     <w:lsdException w:name="Table Theme" w:semiHidden="1" w:unhideWhenUsed="1"/>
     <w:lsdException w:name="Placeholder Text" w:semiHidden="1"/>
     <w:lsdException w:name="No Spacing" w:uiPriority="1" w:qFormat="1"/>
@@ -1507,7 +1542,7 @@
 </file>
 
 <file path=customXml/itemProps1.xml><?xml version="1.0" encoding="utf-8"?>
-<ds:datastoreItem xmlns:ds="http://schemas.openxmlformats.org/officeDocument/2006/customXml" ds:itemID="{03AAF34D-2EAA-4408-BB6C-E960BD032639}">
+<ds:datastoreItem xmlns:ds="http://schemas.openxmlformats.org/officeDocument/2006/customXml" ds:itemID="{CD4FEC2F-D16E-4CEF-9024-A6AE715E8B5E}">
   <ds:schemaRefs>
     <ds:schemaRef ds:uri="http://schemas.openxmlformats.org/officeDocument/2006/bibliography"/>
   </ds:schemaRefs>

</xml_diff>

<commit_message>
More updates to App Documentation
</commit_message>
<xml_diff>
--- a/CRM App Documentation.docx
+++ b/CRM App Documentation.docx
@@ -586,98 +586,155 @@
     </w:p>
     <w:p>
       <w:r>
+        <w:t>On the web version of the New Interactions feature, a user can specify what contact was used along with the type of contact (so a user can specify which phone number was called or which email address used). However, this information does not seem to get displayed or used anywhere else, so it wasn’t included on the app. If so desired, that can be added to the Interaction Activity. The XML file for it already has a spinner there, but it is never used anywhere.</w:t>
+      </w:r>
+    </w:p>
+    <w:p>
+      <w:r>
         <w:t>A future possibility for Engagement Tracks is to add requirements necessary for someone to advance to the next step in the track. This would most likely simply consist of multiple check boxes in the detailed track activity.</w:t>
       </w:r>
     </w:p>
     <w:p>
       <w:r>
-        <w:t>*</w:t>
-      </w:r>
-      <w:r>
-        <w:t>Keep floating Plus button for Engagement Track?</w:t>
+        <w:t>A decision needs to be made in how the Engagement</w:t>
+      </w:r>
+      <w:r>
+        <w:t xml:space="preserve"> </w:t>
+      </w:r>
+      <w:r>
+        <w:t>Activity</w:t>
+      </w:r>
+      <w:r>
+        <w:t xml:space="preserve"> starts collaborators on new e</w:t>
+      </w:r>
+      <w:r>
+        <w:t xml:space="preserve">ngagement </w:t>
+      </w:r>
+      <w:r>
+        <w:t>track</w:t>
+      </w:r>
+      <w:r>
+        <w:t xml:space="preserve">. Currently the search bar could be used to search for a user on the server and then start a new </w:t>
+      </w:r>
+      <w:r>
+        <w:t>e</w:t>
+      </w:r>
+      <w:r>
+        <w:t xml:space="preserve">ngagement from a dialog. Another option might be to use the floating action button for this purpose </w:t>
+      </w:r>
+      <w:r>
+        <w:lastRenderedPageBreak/>
+        <w:t xml:space="preserve">and instead use the search for completed tracks or something else entirely. The EngagementTrack branch which is in progress </w:t>
+      </w:r>
+      <w:r>
+        <w:t>(</w:t>
+      </w:r>
+      <w:r>
+        <w:t>and untested</w:t>
+      </w:r>
+      <w:r>
+        <w:t>)</w:t>
+      </w:r>
+      <w:r>
+        <w:t xml:space="preserve"> was made with the intention of using the search bar.</w:t>
+      </w:r>
+    </w:p>
+    <w:p>
+      <w:r>
+        <w:t>Testing for all API levels</w:t>
+      </w:r>
+      <w:r>
+        <w:t xml:space="preserve"> needs to be done</w:t>
+      </w:r>
+      <w:r>
+        <w:t xml:space="preserve">. We have only been testing features on API 19 &amp; 25 both </w:t>
+      </w:r>
+      <w:r>
+        <w:t xml:space="preserve">on an </w:t>
+      </w:r>
+      <w:r>
+        <w:t>Emulator and with physical devices.</w:t>
+      </w:r>
+    </w:p>
+    <w:p>
+      <w:r>
+        <w:t xml:space="preserve">We would like to include some way of invalidating data stored in the database frequently because the app needs the newest data. We do not have anything that checks to update the database unless it </w:t>
+      </w:r>
+      <w:r>
+        <w:t xml:space="preserve">is </w:t>
       </w:r>
       <w:bookmarkStart w:id="0" w:name="_GoBack"/>
       <w:bookmarkEnd w:id="0"/>
+      <w:r>
+        <w:t>the first time a user has logged in.</w:t>
+      </w:r>
+    </w:p>
+    <w:p>
+      <w:pPr>
+        <w:rPr>
+          <w:b/>
+        </w:rPr>
+      </w:pPr>
+      <w:r>
+        <w:rPr>
+          <w:b/>
+        </w:rPr>
+        <w:t>Issues/Bugs:</w:t>
+      </w:r>
+    </w:p>
+    <w:p>
+      <w:r>
+        <w:t xml:space="preserve">When dealing with notifications, an issue was found where the delete and query functions in the Kardia Provider were not properly working. The “selection args” parameter  is supposed to be substituted in where there is a question mark (“?”) in the previous argument (which in SQL becomes the WHERE command). However, the substitution is not happening, so </w:t>
+      </w:r>
+      <w:r>
+        <w:t>the statement reads something like “DELETE FROM Notifications WHERE partnerID = ?”. A simple workaround was done where the “selection args” parameter simply got placed directly, rather than being substituted into the question mark. The problem with this solution is that it is significantly less secure, since the “selection args” parameter makes sure no injection statements can be done (Greg knows more about this).</w:t>
+      </w:r>
+    </w:p>
+    <w:p>
+      <w:r>
+        <w:t>A smaller bug is that when the user advances a collaborator to the next step in an engagement track, a “Network Issues” message pops up, even though the step is advanced successfully.</w:t>
+      </w:r>
+    </w:p>
+    <w:p>
+      <w:r>
+        <w:t>Another issue with t</w:t>
+      </w:r>
+      <w:r>
+        <w:t>he app is that the color theme defaults to a dark theme, which can manually be changed in some cases (like the timeline items and contact information), but dialogues and date-time setters stay dark and generally have low readability.</w:t>
+      </w:r>
+    </w:p>
+    <w:p>
+      <w:r>
+        <w:t xml:space="preserve">At inconsistent times, the server will drop our connection especially when performing longer requests. Although this may be a bug in the app we think it more likely to be caused by the </w:t>
+      </w:r>
+      <w:r>
+        <w:t>server itself, so that may be an issue to fix outside of the app.</w:t>
+      </w:r>
+    </w:p>
+    <w:p>
+      <w:r>
+        <w:t xml:space="preserve">The app </w:t>
+      </w:r>
+      <w:r>
+        <w:t xml:space="preserve">also </w:t>
+      </w:r>
+      <w:r>
+        <w:t>has some UI changes that need to be made. Firstly, the app lacks UI consistency because we did not have time to properly theme and design good layouts. We (Time Parr and Daniel Garcia) think the app would look very good adhering to the Android Material guidelines set by Google. Secondly, we have also neglected to test the app on different screen size</w:t>
+      </w:r>
+      <w:r>
+        <w:t>s</w:t>
+      </w:r>
+      <w:r>
+        <w:t xml:space="preserve"> and will likely have </w:t>
+      </w:r>
+      <w:r>
+        <w:t xml:space="preserve">some </w:t>
+      </w:r>
+      <w:r>
+        <w:t>visual bugs.</w:t>
+      </w:r>
     </w:p>
     <w:p/>
-    <w:p>
-      <w:pPr>
-        <w:rPr>
-          <w:b/>
-        </w:rPr>
-      </w:pPr>
-      <w:r>
-        <w:rPr>
-          <w:b/>
-        </w:rPr>
-        <w:t>Issues/Bugs:</w:t>
-      </w:r>
-    </w:p>
-    <w:p>
-      <w:r>
-        <w:t xml:space="preserve">When dealing with notifications, an issue was found where the delete and query functions in the </w:t>
-      </w:r>
-      <w:proofErr w:type="spellStart"/>
-      <w:r>
-        <w:t>Kardia</w:t>
-      </w:r>
-      <w:proofErr w:type="spellEnd"/>
-      <w:r>
-        <w:t xml:space="preserve"> Provider were not properly working. The “selection </w:t>
-      </w:r>
-      <w:proofErr w:type="spellStart"/>
-      <w:r>
-        <w:t>args</w:t>
-      </w:r>
-      <w:proofErr w:type="spellEnd"/>
-      <w:r>
-        <w:t xml:space="preserve">” parameter  is supposed to be substituted in where there is a question mark (“?”) in the previous argument (which in SQL becomes the WHERE command). However, the substitution is not happening, so </w:t>
-      </w:r>
-      <w:r>
-        <w:t xml:space="preserve">the statement reads something like “DELETE </w:t>
-      </w:r>
-      <w:r>
-        <w:lastRenderedPageBreak/>
-        <w:t xml:space="preserve">FROM Notifications WHERE </w:t>
-      </w:r>
-      <w:proofErr w:type="spellStart"/>
-      <w:r>
-        <w:t>partnerID</w:t>
-      </w:r>
-      <w:proofErr w:type="spellEnd"/>
-      <w:r>
-        <w:t xml:space="preserve"> = ?”. A simple workaround was done where the “selection </w:t>
-      </w:r>
-      <w:proofErr w:type="spellStart"/>
-      <w:r>
-        <w:t>args</w:t>
-      </w:r>
-      <w:proofErr w:type="spellEnd"/>
-      <w:r>
-        <w:t xml:space="preserve">” parameter simply got placed directly, rather than being substituted into the question mark. The problem with this solution is that it is significantly less secure, since the “selection </w:t>
-      </w:r>
-      <w:proofErr w:type="spellStart"/>
-      <w:r>
-        <w:t>args</w:t>
-      </w:r>
-      <w:proofErr w:type="spellEnd"/>
-      <w:r>
-        <w:t>” parameter makes sure no injection statements can be done (Greg knows more about this).</w:t>
-      </w:r>
-    </w:p>
-    <w:p>
-      <w:r>
-        <w:t>A smaller bug is that when the user advances a collaborator to the next step in an engagement track, a “Network Issues” message pops up, even though the step is advanced successfully.</w:t>
-      </w:r>
-    </w:p>
-    <w:p>
-      <w:r>
-        <w:t>Another issue with t</w:t>
-      </w:r>
-      <w:r>
-        <w:t>he app is that the color theme defaults to a dark theme, which can manually be changed in some cases (like the timeline items and contact information), but dialogues and date-time setters stay dark and generally have low readability.</w:t>
-      </w:r>
-    </w:p>
     <w:sectPr>
       <w:pgSz w:w="12240" w:h="15840"/>
       <w:pgMar w:top="1440" w:right="1440" w:bottom="1440" w:left="1440" w:header="720" w:footer="720" w:gutter="0"/>
@@ -1358,7 +1415,7 @@
 </file>
 
 <file path=customXml/itemProps1.xml><?xml version="1.0" encoding="utf-8"?>
-<ds:datastoreItem xmlns:ds="http://schemas.openxmlformats.org/officeDocument/2006/customXml" ds:itemID="{B3BD5F31-EB73-4204-A98C-DCB8D15EA54E}">
+<ds:datastoreItem xmlns:ds="http://schemas.openxmlformats.org/officeDocument/2006/customXml" ds:itemID="{8F4CB176-C142-42BA-B247-FA53826DF41F}">
   <ds:schemaRefs>
     <ds:schemaRef ds:uri="http://schemas.openxmlformats.org/officeDocument/2006/bibliography"/>
   </ds:schemaRefs>

</xml_diff>